<commit_message>
Početna verzija era modela za recepciju
Kreirani entiteti za tip korisnika, radnike, sobe, rezervacije te
posjete te veze među njima.
</commit_message>
<xml_diff>
--- a/Recepcija_hotela.NET - projektna_dokumentacija.docx
+++ b/Recepcija_hotela.NET - projektna_dokumentacija.docx
@@ -625,7 +625,13 @@
     <w:sdt>
       <w:sdtPr>
         <w:rPr>
-          <w:rFonts w:ascii="Times New Roman" w:hAnsi="Times New Roman" w:cs="Times New Roman"/>
+          <w:rFonts w:ascii="Times New Roman" w:eastAsiaTheme="minorHAnsi" w:hAnsi="Times New Roman" w:cs="Times New Roman"/>
+          <w:b w:val="0"/>
+          <w:bCs w:val="0"/>
+          <w:color w:val="auto"/>
+          <w:sz w:val="24"/>
+          <w:szCs w:val="22"/>
+          <w:lang w:val="hr-HR"/>
         </w:rPr>
         <w:id w:val="-1837068653"/>
         <w:docPartObj>
@@ -635,12 +641,7 @@
       </w:sdtPr>
       <w:sdtEndPr>
         <w:rPr>
-          <w:rFonts w:eastAsiaTheme="minorHAnsi"/>
           <w:noProof/>
-          <w:color w:val="auto"/>
-          <w:sz w:val="24"/>
-          <w:szCs w:val="22"/>
-          <w:lang w:val="hr-HR"/>
         </w:rPr>
       </w:sdtEndPr>
       <w:sdtContent>
@@ -1524,61 +1525,7 @@
         <w:rPr>
           <w:rFonts w:cs="Times New Roman"/>
         </w:rPr>
-        <w:t xml:space="preserve">Hotel je okolina čiji je smisao osigurati svojim gostima korisne i efikasne usluge </w:t>
-      </w:r>
-      <w:r>
-        <w:rPr>
-          <w:rFonts w:cs="Times New Roman"/>
-        </w:rPr>
-        <w:t xml:space="preserve">te ugodan boravak. </w:t>
-      </w:r>
-      <w:r>
-        <w:rPr>
-          <w:rFonts w:cs="Times New Roman"/>
-        </w:rPr>
-        <w:t>Značajke koje karakteriziraju prijemni odjel v</w:t>
-      </w:r>
-      <w:r>
-        <w:rPr>
-          <w:rFonts w:cs="Times New Roman"/>
-        </w:rPr>
-        <w:t xml:space="preserve">isoko kategoriziranog hotelskog </w:t>
-      </w:r>
-      <w:r>
-        <w:rPr>
-          <w:rFonts w:cs="Times New Roman"/>
-        </w:rPr>
-        <w:t>objekta usko su vezane uz mladi i visoko obrazovan kadar, moderno organizacijska nač</w:t>
-      </w:r>
-      <w:r>
-        <w:rPr>
-          <w:rFonts w:cs="Times New Roman"/>
-        </w:rPr>
-        <w:t xml:space="preserve">ela, tehnološko moderno uređeni </w:t>
-      </w:r>
-      <w:r>
-        <w:rPr>
-          <w:rFonts w:cs="Times New Roman"/>
-        </w:rPr>
-        <w:t>amb</w:t>
-      </w:r>
-      <w:r>
-        <w:rPr>
-          <w:rFonts w:cs="Times New Roman"/>
-        </w:rPr>
-        <w:t xml:space="preserve">ijent, </w:t>
-      </w:r>
-      <w:r>
-        <w:rPr>
-          <w:rFonts w:cs="Times New Roman"/>
-        </w:rPr>
-        <w:t>kontinuirano inzistiranje na kvaliteti te ostali klj</w:t>
-      </w:r>
-      <w:r>
-        <w:rPr>
-          <w:rFonts w:cs="Times New Roman"/>
-        </w:rPr>
-        <w:t xml:space="preserve">učni faktori te ono na što ćemo ovdje skrenut </w:t>
+        <w:t xml:space="preserve">Hotel je okolina čiji je smisao osigurati svojim gostima korisne i efikasne usluge te ugodan boravak. Značajke koje karakteriziraju prijemni odjel visoko kategoriziranog hotelskog objekta usko su vezane uz mladi i visoko obrazovan kadar, moderno organizacijska načela, tehnološko moderno uređeni ambijent, kontinuirano inzistiranje na kvaliteti te ostali ključni faktori te ono na što ćemo ovdje skrenut </w:t>
       </w:r>
       <w:r>
         <w:rPr>
@@ -1590,13 +1537,7 @@
         <w:rPr>
           <w:rFonts w:cs="Times New Roman"/>
         </w:rPr>
-        <w:t xml:space="preserve">, razvijen informacijski sustav. </w:t>
-      </w:r>
-      <w:r>
-        <w:rPr>
-          <w:rFonts w:cs="Times New Roman"/>
-        </w:rPr>
-        <w:t xml:space="preserve">Stoga, kako bi se ostvarili zacrtani ciljevi </w:t>
+        <w:t xml:space="preserve">, razvijen informacijski sustav. Stoga, kako bi se ostvarili zacrtani ciljevi </w:t>
       </w:r>
       <w:r>
         <w:rPr>
@@ -1608,43 +1549,7 @@
         <w:rPr>
           <w:rFonts w:cs="Times New Roman"/>
         </w:rPr>
-        <w:t xml:space="preserve"> i ciljan</w:t>
-      </w:r>
-      <w:r>
-        <w:rPr>
-          <w:rFonts w:cs="Times New Roman"/>
-        </w:rPr>
-        <w:t xml:space="preserve">a pozicija na hotelskom tržištu </w:t>
-      </w:r>
-      <w:r>
-        <w:rPr>
-          <w:rFonts w:cs="Times New Roman"/>
-        </w:rPr>
-        <w:t>menadžment mora osigura</w:t>
-      </w:r>
-      <w:r>
-        <w:rPr>
-          <w:rFonts w:cs="Times New Roman"/>
-        </w:rPr>
-        <w:t xml:space="preserve">ti zajamčenu uslugu uvođenjem i </w:t>
-      </w:r>
-      <w:r>
-        <w:rPr>
-          <w:rFonts w:cs="Times New Roman"/>
-        </w:rPr>
-        <w:t>primjenom standarda, pravila i ostalih normi koje su ključne za funkcioniranje svakog poje</w:t>
-      </w:r>
-      <w:r>
-        <w:rPr>
-          <w:rFonts w:cs="Times New Roman"/>
-        </w:rPr>
-        <w:t xml:space="preserve">dinog odjela i hotela kao jedne </w:t>
-      </w:r>
-      <w:r>
-        <w:rPr>
-          <w:rFonts w:cs="Times New Roman"/>
-        </w:rPr>
-        <w:t>cjeline.</w:t>
+        <w:t xml:space="preserve"> i ciljana pozicija na hotelskom tržištu menadžment mora osigurati zajamčenu uslugu uvođenjem i primjenom standarda, pravila i ostalih normi koje su ključne za funkcioniranje svakog pojedinog odjela i hotela kao jedne cjeline.</w:t>
       </w:r>
     </w:p>
     <w:p>
@@ -1652,42 +1557,15 @@
         <w:spacing w:line="360" w:lineRule="auto"/>
         <w:ind w:firstLine="720"/>
         <w:jc w:val="both"/>
-      </w:pPr>
-      <w:r>
-        <w:t>Recepcija</w:t>
-      </w:r>
-      <w:r>
-        <w:t xml:space="preserve"> je mjesto gdje se ostvaruje prvi kontakt gosta s hotelom kada stigne u hotel, to je informativni centar za vrijeme boravka gosta u hotelu i mjesto zadnjeg kontakta kada gost odlazi iz hotela. Recepcija je «živčani sustav» odnosno «srce hotela» i «prava slika i ogledalo» svakog hotela gdje se odvija poslovanje koje karakterizira malo stalnih, a veliki broj promjenjivih događaja. Za što kvalitetnije upravljanje poslovanjem </w:t>
-      </w:r>
-      <w:r>
-        <w:t>recepcije</w:t>
-      </w:r>
-      <w:r>
-        <w:t xml:space="preserve"> u hotelu, odnosno odjela smještaja u najširem smislu, danas su razvijene posebne metode vođenja prihoda i rashoda nastalih</w:t>
-      </w:r>
-      <w:r>
-        <w:t xml:space="preserve"> </w:t>
-      </w:r>
-      <w:r>
-        <w:t>aktivnošću odjela</w:t>
-      </w:r>
-      <w:r>
-        <w:t xml:space="preserve"> smještaja</w:t>
-      </w:r>
-      <w:r>
-        <w:t>. Svrha izrade ovog rada je prikazati način na koji funkc</w:t>
-      </w:r>
-      <w:r>
-        <w:t>ionira organizacijska struktura</w:t>
-      </w:r>
-      <w:r>
-        <w:t xml:space="preserve"> </w:t>
-      </w:r>
-      <w:r>
-        <w:t>na recepciji</w:t>
-      </w:r>
-      <w:r>
-        <w:t xml:space="preserve"> hotela visoke kategorije. </w:t>
+        <w:rPr>
+          <w:rFonts w:cs="Times New Roman"/>
+        </w:rPr>
+      </w:pPr>
+      <w:r>
+        <w:rPr>
+          <w:rFonts w:cs="Times New Roman"/>
+        </w:rPr>
+        <w:t xml:space="preserve">Recepcija je mjesto gdje se ostvaruje prvi kontakt gosta s hotelom kada stigne u hotel, to je informativni centar za vrijeme boravka gosta u hotelu i mjesto zadnjeg kontakta kada gost odlazi iz hotela. Recepcija je «živčani sustav» odnosno «srce hotela» i «prava slika i ogledalo» svakog hotela gdje se odvija poslovanje koje karakterizira malo stalnih, a veliki broj promjenjivih događaja. Za što kvalitetnije upravljanje poslovanjem recepcije u hotelu, odnosno odjela smještaja u najširem smislu, danas su razvijene posebne metode vođenja prihoda i rashoda nastalih aktivnošću odjela smještaja. Svrha izrade ovog rada je prikazati način na koji funkcionira organizacijska struktura na recepciji hotela visoke kategorije. </w:t>
       </w:r>
     </w:p>
     <w:p>
@@ -1695,8 +1573,14 @@
         <w:spacing w:line="360" w:lineRule="auto"/>
         <w:ind w:firstLine="720"/>
         <w:jc w:val="both"/>
-      </w:pPr>
-      <w:r>
+        <w:rPr>
+          <w:rFonts w:cs="Times New Roman"/>
+        </w:rPr>
+      </w:pPr>
+      <w:r>
+        <w:rPr>
+          <w:rFonts w:cs="Times New Roman"/>
+        </w:rPr>
         <w:t xml:space="preserve">U osnovne zadatke koje djelatnici obavljaju u odjelu recepcije spadaju: </w:t>
       </w:r>
     </w:p>
@@ -1709,8 +1593,14 @@
         </w:numPr>
         <w:spacing w:line="360" w:lineRule="auto"/>
         <w:jc w:val="both"/>
-      </w:pPr>
-      <w:r>
+        <w:rPr>
+          <w:rFonts w:cs="Times New Roman"/>
+        </w:rPr>
+      </w:pPr>
+      <w:r>
+        <w:rPr>
+          <w:rFonts w:cs="Times New Roman"/>
+        </w:rPr>
         <w:t xml:space="preserve">doček gostiju na glavnom ulazu u hotel, </w:t>
       </w:r>
     </w:p>
@@ -1723,8 +1613,14 @@
         </w:numPr>
         <w:spacing w:line="360" w:lineRule="auto"/>
         <w:jc w:val="both"/>
-      </w:pPr>
-      <w:r>
+        <w:rPr>
+          <w:rFonts w:cs="Times New Roman"/>
+        </w:rPr>
+      </w:pPr>
+      <w:r>
+        <w:rPr>
+          <w:rFonts w:cs="Times New Roman"/>
+        </w:rPr>
         <w:t xml:space="preserve">ispraćaj gostiju nakon napuštanja hotela, </w:t>
       </w:r>
     </w:p>
@@ -1737,8 +1633,14 @@
         </w:numPr>
         <w:spacing w:line="360" w:lineRule="auto"/>
         <w:jc w:val="both"/>
-      </w:pPr>
-      <w:r>
+        <w:rPr>
+          <w:rFonts w:cs="Times New Roman"/>
+        </w:rPr>
+      </w:pPr>
+      <w:r>
+        <w:rPr>
+          <w:rFonts w:cs="Times New Roman"/>
+        </w:rPr>
         <w:t xml:space="preserve">prijem gostiju na recepciji sa i bez rezervacije, </w:t>
       </w:r>
     </w:p>
@@ -1751,8 +1653,14 @@
         </w:numPr>
         <w:spacing w:line="360" w:lineRule="auto"/>
         <w:jc w:val="both"/>
-      </w:pPr>
-      <w:r>
+        <w:rPr>
+          <w:rFonts w:cs="Times New Roman"/>
+        </w:rPr>
+      </w:pPr>
+      <w:r>
+        <w:rPr>
+          <w:rFonts w:cs="Times New Roman"/>
+        </w:rPr>
         <w:t xml:space="preserve">upisivanje podataka u kompjuterski sustav, </w:t>
       </w:r>
     </w:p>
@@ -1765,8 +1673,14 @@
         </w:numPr>
         <w:spacing w:line="360" w:lineRule="auto"/>
         <w:jc w:val="both"/>
-      </w:pPr>
-      <w:r>
+        <w:rPr>
+          <w:rFonts w:cs="Times New Roman"/>
+        </w:rPr>
+      </w:pPr>
+      <w:r>
+        <w:rPr>
+          <w:rFonts w:cs="Times New Roman"/>
+        </w:rPr>
         <w:t xml:space="preserve">izdavanje ključa i praćenje gosta do sobe, </w:t>
       </w:r>
     </w:p>
@@ -1779,8 +1693,14 @@
         </w:numPr>
         <w:spacing w:line="360" w:lineRule="auto"/>
         <w:jc w:val="both"/>
-      </w:pPr>
-      <w:r>
+        <w:rPr>
+          <w:rFonts w:cs="Times New Roman"/>
+        </w:rPr>
+      </w:pPr>
+      <w:r>
+        <w:rPr>
+          <w:rFonts w:cs="Times New Roman"/>
+        </w:rPr>
         <w:t xml:space="preserve">pomoć pri nošenju osobne prtljage gosta, </w:t>
       </w:r>
     </w:p>
@@ -1793,8 +1713,14 @@
         </w:numPr>
         <w:spacing w:line="360" w:lineRule="auto"/>
         <w:jc w:val="both"/>
-      </w:pPr>
-      <w:r>
+        <w:rPr>
+          <w:rFonts w:cs="Times New Roman"/>
+        </w:rPr>
+      </w:pPr>
+      <w:r>
+        <w:rPr>
+          <w:rFonts w:cs="Times New Roman"/>
+        </w:rPr>
         <w:t xml:space="preserve">davanje informacija gostima za vrijeme boravka u hotelu – prenošenje poruka, </w:t>
       </w:r>
     </w:p>
@@ -1807,8 +1733,14 @@
         </w:numPr>
         <w:spacing w:line="360" w:lineRule="auto"/>
         <w:jc w:val="both"/>
-      </w:pPr>
-      <w:r>
+        <w:rPr>
+          <w:rFonts w:cs="Times New Roman"/>
+        </w:rPr>
+      </w:pPr>
+      <w:r>
+        <w:rPr>
+          <w:rFonts w:cs="Times New Roman"/>
+        </w:rPr>
         <w:t xml:space="preserve">davanje telefonskih i telefaks usluga u smislu ulaznih i izlaznih linija, </w:t>
       </w:r>
     </w:p>
@@ -1821,8 +1753,14 @@
         </w:numPr>
         <w:spacing w:line="360" w:lineRule="auto"/>
         <w:jc w:val="both"/>
-      </w:pPr>
-      <w:r>
+        <w:rPr>
+          <w:rFonts w:cs="Times New Roman"/>
+        </w:rPr>
+      </w:pPr>
+      <w:r>
+        <w:rPr>
+          <w:rFonts w:cs="Times New Roman"/>
+        </w:rPr>
         <w:lastRenderedPageBreak/>
         <w:t xml:space="preserve">organiziranje prijevoza itd. </w:t>
       </w:r>
@@ -1832,8 +1770,14 @@
         <w:spacing w:line="360" w:lineRule="auto"/>
         <w:ind w:firstLine="720"/>
         <w:jc w:val="both"/>
-      </w:pPr>
-      <w:r>
+        <w:rPr>
+          <w:rFonts w:cs="Times New Roman"/>
+        </w:rPr>
+      </w:pPr>
+      <w:r>
+        <w:rPr>
+          <w:rFonts w:cs="Times New Roman"/>
+        </w:rPr>
         <w:t xml:space="preserve">U pomoćne djelatnosti recepcije pripadaju poslovi poput naplata garaže, administrativne usluge te protok informacija među ostalim odjelima kako bi se postigla pravovremenost i što bolja i brža usluga gostu. </w:t>
       </w:r>
     </w:p>
@@ -1847,6 +1791,9 @@
         </w:rPr>
       </w:pPr>
       <w:r>
+        <w:rPr>
+          <w:rFonts w:cs="Times New Roman"/>
+        </w:rPr>
         <w:t>Temeljni cilj rada odjela recepcije je ostaviti što bolji prvi dojam o hotelu te primiti i brinuti se o gostu kao pravi domaćin. </w:t>
       </w:r>
     </w:p>
@@ -1881,8 +1828,6 @@
           <w:rFonts w:cs="Times New Roman"/>
         </w:rPr>
       </w:pPr>
-      <w:bookmarkStart w:id="8" w:name="_GoBack"/>
-      <w:bookmarkEnd w:id="8"/>
     </w:p>
     <w:p>
       <w:pPr>
@@ -1975,16 +1920,16 @@
           <w:rFonts w:ascii="Times New Roman" w:hAnsi="Times New Roman" w:cs="Times New Roman"/>
         </w:rPr>
       </w:pPr>
-      <w:bookmarkStart w:id="9" w:name="_Toc396597157"/>
-      <w:bookmarkStart w:id="10" w:name="_Toc449279808"/>
+      <w:bookmarkStart w:id="8" w:name="_Toc396597157"/>
+      <w:bookmarkStart w:id="9" w:name="_Toc449279808"/>
       <w:r>
         <w:rPr>
           <w:rFonts w:ascii="Times New Roman" w:hAnsi="Times New Roman" w:cs="Times New Roman"/>
         </w:rPr>
         <w:t>2.3. Opis aplikacije</w:t>
       </w:r>
+      <w:bookmarkEnd w:id="8"/>
       <w:bookmarkEnd w:id="9"/>
-      <w:bookmarkEnd w:id="10"/>
     </w:p>
     <w:p>
       <w:pPr>
@@ -2176,8 +2121,8 @@
           <w:rFonts w:ascii="Times New Roman" w:hAnsi="Times New Roman" w:cs="Times New Roman"/>
         </w:rPr>
       </w:pPr>
-      <w:bookmarkStart w:id="11" w:name="_Toc396597158"/>
-      <w:bookmarkStart w:id="12" w:name="_Toc449279809"/>
+      <w:bookmarkStart w:id="10" w:name="_Toc396597158"/>
+      <w:bookmarkStart w:id="11" w:name="_Toc449279809"/>
       <w:r>
         <w:rPr>
           <w:rFonts w:ascii="Times New Roman" w:hAnsi="Times New Roman" w:cs="Times New Roman"/>
@@ -2185,8 +2130,8 @@
         <w:lastRenderedPageBreak/>
         <w:t>2.3. 1. Korištene tehnologije</w:t>
       </w:r>
+      <w:bookmarkEnd w:id="10"/>
       <w:bookmarkEnd w:id="11"/>
-      <w:bookmarkEnd w:id="12"/>
     </w:p>
     <w:p>
       <w:pPr>
@@ -2292,16 +2237,16 @@
           <w:rFonts w:ascii="Times New Roman" w:hAnsi="Times New Roman" w:cs="Times New Roman"/>
         </w:rPr>
       </w:pPr>
-      <w:bookmarkStart w:id="13" w:name="_Toc396597159"/>
-      <w:bookmarkStart w:id="14" w:name="_Toc449279810"/>
+      <w:bookmarkStart w:id="12" w:name="_Toc396597159"/>
+      <w:bookmarkStart w:id="13" w:name="_Toc449279810"/>
       <w:r>
         <w:rPr>
           <w:rFonts w:ascii="Times New Roman" w:hAnsi="Times New Roman" w:cs="Times New Roman"/>
         </w:rPr>
         <w:t>2.4. Pretpostavke, ograničenja i granice</w:t>
       </w:r>
+      <w:bookmarkEnd w:id="12"/>
       <w:bookmarkEnd w:id="13"/>
-      <w:bookmarkEnd w:id="14"/>
     </w:p>
     <w:p>
       <w:pPr>
@@ -2330,10 +2275,462 @@
     </w:p>
     <w:p>
       <w:pPr>
-        <w:rPr>
-          <w:rFonts w:cs="Times New Roman"/>
-        </w:rPr>
-      </w:pPr>
+        <w:spacing w:line="360" w:lineRule="auto"/>
+        <w:jc w:val="both"/>
+        <w:rPr>
+          <w:rFonts w:cs="Times New Roman"/>
+        </w:rPr>
+      </w:pPr>
+    </w:p>
+    <w:p>
+      <w:pPr>
+        <w:spacing w:line="360" w:lineRule="auto"/>
+        <w:jc w:val="both"/>
+        <w:rPr>
+          <w:rFonts w:cs="Times New Roman"/>
+        </w:rPr>
+      </w:pPr>
+    </w:p>
+    <w:p>
+      <w:pPr>
+        <w:spacing w:line="360" w:lineRule="auto"/>
+        <w:jc w:val="both"/>
+        <w:rPr>
+          <w:rFonts w:cs="Times New Roman"/>
+        </w:rPr>
+      </w:pPr>
+    </w:p>
+    <w:p>
+      <w:pPr>
+        <w:spacing w:line="360" w:lineRule="auto"/>
+        <w:jc w:val="both"/>
+        <w:rPr>
+          <w:rFonts w:cs="Times New Roman"/>
+        </w:rPr>
+      </w:pPr>
+    </w:p>
+    <w:p>
+      <w:pPr>
+        <w:spacing w:line="360" w:lineRule="auto"/>
+        <w:jc w:val="both"/>
+        <w:rPr>
+          <w:rFonts w:cs="Times New Roman"/>
+        </w:rPr>
+      </w:pPr>
+    </w:p>
+    <w:p>
+      <w:pPr>
+        <w:spacing w:line="360" w:lineRule="auto"/>
+        <w:jc w:val="both"/>
+        <w:rPr>
+          <w:rFonts w:cs="Times New Roman"/>
+        </w:rPr>
+      </w:pPr>
+    </w:p>
+    <w:p>
+      <w:pPr>
+        <w:spacing w:line="360" w:lineRule="auto"/>
+        <w:jc w:val="both"/>
+        <w:rPr>
+          <w:rFonts w:cs="Times New Roman"/>
+        </w:rPr>
+      </w:pPr>
+    </w:p>
+    <w:p>
+      <w:pPr>
+        <w:spacing w:line="360" w:lineRule="auto"/>
+        <w:jc w:val="both"/>
+        <w:rPr>
+          <w:rFonts w:cs="Times New Roman"/>
+        </w:rPr>
+      </w:pPr>
+    </w:p>
+    <w:p>
+      <w:pPr>
+        <w:spacing w:line="360" w:lineRule="auto"/>
+        <w:jc w:val="both"/>
+        <w:rPr>
+          <w:rFonts w:cs="Times New Roman"/>
+        </w:rPr>
+      </w:pPr>
+    </w:p>
+    <w:p>
+      <w:pPr>
+        <w:spacing w:line="360" w:lineRule="auto"/>
+        <w:jc w:val="both"/>
+        <w:rPr>
+          <w:rFonts w:cs="Times New Roman"/>
+        </w:rPr>
+      </w:pPr>
+    </w:p>
+    <w:p>
+      <w:pPr>
+        <w:spacing w:line="360" w:lineRule="auto"/>
+        <w:jc w:val="both"/>
+        <w:rPr>
+          <w:rFonts w:cs="Times New Roman"/>
+        </w:rPr>
+      </w:pPr>
+    </w:p>
+    <w:p>
+      <w:pPr>
+        <w:pStyle w:val="Heading1"/>
+        <w:jc w:val="center"/>
+        <w:rPr>
+          <w:rFonts w:ascii="Times New Roman" w:hAnsi="Times New Roman" w:cs="Times New Roman"/>
+        </w:rPr>
+      </w:pPr>
+      <w:bookmarkStart w:id="14" w:name="_Toc396597160"/>
+      <w:r>
+        <w:rPr>
+          <w:rFonts w:ascii="Times New Roman" w:hAnsi="Times New Roman" w:cs="Times New Roman"/>
+        </w:rPr>
+        <w:lastRenderedPageBreak/>
+        <w:t>3. PROJEKTNI PLAN</w:t>
+      </w:r>
+      <w:bookmarkEnd w:id="14"/>
+    </w:p>
+    <w:p>
+      <w:pPr>
+        <w:rPr>
+          <w:rFonts w:cs="Times New Roman"/>
+        </w:rPr>
+      </w:pPr>
+    </w:p>
+    <w:p>
+      <w:pPr>
+        <w:pStyle w:val="Heading2"/>
+        <w:spacing w:line="360" w:lineRule="auto"/>
+        <w:rPr>
+          <w:rFonts w:ascii="Times New Roman" w:hAnsi="Times New Roman" w:cs="Times New Roman"/>
+        </w:rPr>
+      </w:pPr>
+      <w:bookmarkStart w:id="15" w:name="_Toc396597161"/>
+      <w:r>
+        <w:rPr>
+          <w:rFonts w:ascii="Times New Roman" w:hAnsi="Times New Roman" w:cs="Times New Roman"/>
+        </w:rPr>
+        <w:t>3.1. Projektni tim</w:t>
+      </w:r>
+      <w:bookmarkEnd w:id="15"/>
+      <w:r>
+        <w:rPr>
+          <w:rFonts w:ascii="Times New Roman" w:hAnsi="Times New Roman" w:cs="Times New Roman"/>
+        </w:rPr>
+        <w:t xml:space="preserve"> </w:t>
+      </w:r>
+    </w:p>
+    <w:p>
+      <w:pPr>
+        <w:pStyle w:val="ListParagraph"/>
+        <w:numPr>
+          <w:ilvl w:val="0"/>
+          <w:numId w:val="5"/>
+        </w:numPr>
+        <w:spacing w:line="360" w:lineRule="auto"/>
+        <w:jc w:val="both"/>
+        <w:rPr>
+          <w:rFonts w:cs="Times New Roman"/>
+        </w:rPr>
+      </w:pPr>
+      <w:r>
+        <w:rPr>
+          <w:rFonts w:cs="Times New Roman"/>
+        </w:rPr>
+        <w:t>projekt menadžer</w:t>
+      </w:r>
+    </w:p>
+    <w:p>
+      <w:pPr>
+        <w:pStyle w:val="ListParagraph"/>
+        <w:numPr>
+          <w:ilvl w:val="0"/>
+          <w:numId w:val="5"/>
+        </w:numPr>
+        <w:spacing w:line="360" w:lineRule="auto"/>
+        <w:jc w:val="both"/>
+        <w:rPr>
+          <w:rFonts w:cs="Times New Roman"/>
+        </w:rPr>
+      </w:pPr>
+      <w:r>
+        <w:rPr>
+          <w:rFonts w:cs="Times New Roman"/>
+        </w:rPr>
+        <w:t>programer</w:t>
+      </w:r>
+      <w:r>
+        <w:rPr>
+          <w:rFonts w:cs="Times New Roman"/>
+        </w:rPr>
+        <w:t xml:space="preserve"> </w:t>
+      </w:r>
+    </w:p>
+    <w:p>
+      <w:pPr>
+        <w:pStyle w:val="ListParagraph"/>
+        <w:numPr>
+          <w:ilvl w:val="0"/>
+          <w:numId w:val="5"/>
+        </w:numPr>
+        <w:spacing w:line="360" w:lineRule="auto"/>
+        <w:jc w:val="both"/>
+        <w:rPr>
+          <w:rFonts w:cs="Times New Roman"/>
+        </w:rPr>
+      </w:pPr>
+      <w:r>
+        <w:rPr>
+          <w:rFonts w:cs="Times New Roman"/>
+        </w:rPr>
+        <w:t xml:space="preserve">arhitekt </w:t>
+      </w:r>
+    </w:p>
+    <w:p>
+      <w:pPr>
+        <w:pStyle w:val="ListParagraph"/>
+        <w:numPr>
+          <w:ilvl w:val="0"/>
+          <w:numId w:val="5"/>
+        </w:numPr>
+        <w:spacing w:line="360" w:lineRule="auto"/>
+        <w:jc w:val="both"/>
+        <w:rPr>
+          <w:rFonts w:cs="Times New Roman"/>
+        </w:rPr>
+      </w:pPr>
+      <w:r>
+        <w:rPr>
+          <w:rFonts w:cs="Times New Roman"/>
+        </w:rPr>
+        <w:t>analitičar</w:t>
+      </w:r>
+      <w:r>
+        <w:rPr>
+          <w:rFonts w:cs="Times New Roman"/>
+        </w:rPr>
+        <w:t xml:space="preserve"> </w:t>
+      </w:r>
+    </w:p>
+    <w:p>
+      <w:pPr>
+        <w:pStyle w:val="Heading2"/>
+        <w:rPr>
+          <w:rFonts w:ascii="Times New Roman" w:hAnsi="Times New Roman" w:cs="Times New Roman"/>
+        </w:rPr>
+      </w:pPr>
+      <w:bookmarkStart w:id="16" w:name="_Toc396597162"/>
+      <w:r>
+        <w:rPr>
+          <w:rFonts w:ascii="Times New Roman" w:hAnsi="Times New Roman" w:cs="Times New Roman"/>
+        </w:rPr>
+        <w:t>3.2. Tehnologije i terminski plan</w:t>
+      </w:r>
+      <w:bookmarkEnd w:id="16"/>
+    </w:p>
+    <w:p>
+      <w:pPr>
+        <w:spacing w:after="0" w:line="360" w:lineRule="auto"/>
+        <w:jc w:val="both"/>
+        <w:rPr>
+          <w:rFonts w:cs="Times New Roman"/>
+        </w:rPr>
+      </w:pPr>
+    </w:p>
+    <w:p>
+      <w:pPr>
+        <w:spacing w:line="360" w:lineRule="auto"/>
+        <w:jc w:val="both"/>
+        <w:rPr>
+          <w:rFonts w:cs="Times New Roman"/>
+        </w:rPr>
+      </w:pPr>
+      <w:r>
+        <w:rPr>
+          <w:rFonts w:cs="Times New Roman"/>
+        </w:rPr>
+        <w:tab/>
+        <w:t>Za izradu terminskog plana projekta, gantograma i izračun troškova proj</w:t>
+      </w:r>
+      <w:r>
+        <w:rPr>
+          <w:rFonts w:cs="Times New Roman"/>
+        </w:rPr>
+        <w:t xml:space="preserve">ekta korišten je MS Project 2013. Za izradu </w:t>
+      </w:r>
+      <w:r>
+        <w:rPr>
+          <w:rFonts w:cs="Times New Roman"/>
+        </w:rPr>
+        <w:t>dijagrama korišten je Visual Paradigm</w:t>
+      </w:r>
+      <w:r>
+        <w:rPr>
+          <w:rFonts w:cs="Times New Roman"/>
+        </w:rPr>
+        <w:t xml:space="preserve"> Comunity Edition 2013</w:t>
+      </w:r>
+      <w:r>
+        <w:rPr>
+          <w:rFonts w:cs="Times New Roman"/>
+        </w:rPr>
+        <w:t>. Aplikacija j</w:t>
+      </w:r>
+      <w:r>
+        <w:rPr>
+          <w:rFonts w:cs="Times New Roman"/>
+        </w:rPr>
+        <w:t>e razvijena u Visual Studiu 2015.</w:t>
+      </w:r>
+    </w:p>
+    <w:p>
+      <w:pPr>
+        <w:spacing w:after="0" w:line="360" w:lineRule="auto"/>
+        <w:jc w:val="both"/>
+        <w:rPr>
+          <w:rFonts w:cs="Times New Roman"/>
+        </w:rPr>
+      </w:pPr>
+    </w:p>
+    <w:p>
+      <w:pPr>
+        <w:pStyle w:val="Heading3"/>
+        <w:rPr>
+          <w:rFonts w:ascii="Times New Roman" w:hAnsi="Times New Roman" w:cs="Times New Roman"/>
+        </w:rPr>
+      </w:pPr>
+      <w:bookmarkStart w:id="17" w:name="_Toc386316331"/>
+      <w:bookmarkStart w:id="18" w:name="_Toc386406223"/>
+      <w:bookmarkStart w:id="19" w:name="_Toc396597164"/>
+      <w:r>
+        <w:rPr>
+          <w:rFonts w:ascii="Times New Roman" w:hAnsi="Times New Roman" w:cs="Times New Roman"/>
+        </w:rPr>
+        <w:t>3.2.1.</w:t>
+      </w:r>
+      <w:r>
+        <w:rPr>
+          <w:rFonts w:ascii="Times New Roman" w:hAnsi="Times New Roman" w:cs="Times New Roman"/>
+        </w:rPr>
+        <w:t xml:space="preserve"> Terminski plan</w:t>
+      </w:r>
+      <w:bookmarkEnd w:id="17"/>
+      <w:bookmarkEnd w:id="18"/>
+      <w:bookmarkEnd w:id="19"/>
+    </w:p>
+    <w:p>
+      <w:pPr>
+        <w:spacing w:after="0" w:line="360" w:lineRule="auto"/>
+        <w:jc w:val="both"/>
+        <w:rPr>
+          <w:rFonts w:cs="Times New Roman"/>
+        </w:rPr>
+      </w:pPr>
+    </w:p>
+    <w:p>
+      <w:pPr>
+        <w:spacing w:line="360" w:lineRule="auto"/>
+        <w:jc w:val="both"/>
+        <w:rPr>
+          <w:rFonts w:cs="Times New Roman"/>
+        </w:rPr>
+      </w:pPr>
+      <w:r>
+        <w:rPr>
+          <w:rFonts w:cs="Times New Roman"/>
+        </w:rPr>
+        <w:tab/>
+        <w:t xml:space="preserve">Projekt se izrađuje u dvije faze. Faze izrade su planiranje i realizacija, a svaka faza je podijeljena u više koraka. </w:t>
+      </w:r>
+    </w:p>
+    <w:p>
+      <w:pPr>
+        <w:spacing w:line="360" w:lineRule="auto"/>
+        <w:jc w:val="both"/>
+        <w:rPr>
+          <w:rFonts w:cs="Times New Roman"/>
+        </w:rPr>
+      </w:pPr>
+      <w:r>
+        <w:rPr>
+          <w:rFonts w:cs="Times New Roman"/>
+        </w:rPr>
+        <w:tab/>
+        <w:t xml:space="preserve">U prvoj fazi izrade projekta analiziraju se korisnički zahtjevi te </w:t>
+      </w:r>
+      <w:r>
+        <w:rPr>
+          <w:rFonts w:cs="Times New Roman"/>
+        </w:rPr>
+        <w:t xml:space="preserve">se </w:t>
+      </w:r>
+      <w:r>
+        <w:rPr>
+          <w:rFonts w:cs="Times New Roman"/>
+        </w:rPr>
+        <w:t xml:space="preserve">definiraju </w:t>
+      </w:r>
+      <w:r>
+        <w:rPr>
+          <w:rFonts w:cs="Times New Roman"/>
+        </w:rPr>
+        <w:t xml:space="preserve"> </w:t>
+      </w:r>
+      <w:r>
+        <w:rPr>
+          <w:rFonts w:cs="Times New Roman"/>
+        </w:rPr>
+        <w:t>koraci i rokovi izrade. Na temelju analize korisničkih zahtjeva definira se funkcionalnost buduće aplikacije t</w:t>
+      </w:r>
+      <w:r>
+        <w:rPr>
+          <w:rFonts w:cs="Times New Roman"/>
+        </w:rPr>
+        <w:t xml:space="preserve">e tehnologije i metode izrade. </w:t>
+      </w:r>
+      <w:r>
+        <w:rPr>
+          <w:rFonts w:cs="Times New Roman"/>
+        </w:rPr>
+        <w:t>Zatim se izrađuje projektni plan, definiraju ukupni troškovi izrade, kreira se ponuda naručitelju te određuje se plan rada. U ovoj fazi izrađuju se i opisuju dijagram klasa, dijagram slučajeva korištenja te dijagram slijeda i/ili aktivnosti.</w:t>
+      </w:r>
+    </w:p>
+    <w:p>
+      <w:pPr>
+        <w:spacing w:line="360" w:lineRule="auto"/>
+        <w:jc w:val="both"/>
+        <w:rPr>
+          <w:rFonts w:cs="Times New Roman"/>
+        </w:rPr>
+      </w:pPr>
+      <w:r>
+        <w:rPr>
+          <w:rFonts w:cs="Times New Roman"/>
+        </w:rPr>
+        <w:tab/>
+        <w:t>Druga faza izrade je faza u kojoj se oblikuje i izrađuje cijela aplikacija. Faza započinje izradom</w:t>
+      </w:r>
+      <w:r>
+        <w:rPr>
+          <w:rFonts w:cs="Times New Roman"/>
+        </w:rPr>
+        <w:t xml:space="preserve"> ERA modela a n</w:t>
+      </w:r>
+      <w:r>
+        <w:rPr>
+          <w:rFonts w:cs="Times New Roman"/>
+        </w:rPr>
+        <w:t>a temelju njih generira se fizička baza aplikacije. Potom slijedi izrada same aplikacije – izrada kostura aplikacije pa njenih programskih modula, korisničkog sučelja te načina pristupanja. Potom slijedi traženje grešaka i njihovo otklanjanje iz aplikacije. Na kraju se aplikacija priprema za distribuciju te se dorađuje dokumentacija, izrađuje se korisnička dokumentacija i sa time završava rad na projektu.</w:t>
+      </w:r>
+    </w:p>
+    <w:p>
+      <w:pPr>
+        <w:rPr>
+          <w:rFonts w:cs="Times New Roman"/>
+        </w:rPr>
+      </w:pPr>
+      <w:bookmarkStart w:id="20" w:name="_GoBack"/>
+      <w:bookmarkEnd w:id="20"/>
     </w:p>
     <w:sectPr>
       <w:pgSz w:w="12240" w:h="15840"/>
@@ -2428,7 +2825,7 @@
         <v:path o:extrusionok="f" gradientshapeok="t" o:connecttype="rect"/>
         <o:lock v:ext="edit" aspectratio="t"/>
       </v:shapetype>
-      <v:shape id="_x0000_i1064" type="#_x0000_t75" style="width:11.25pt;height:11.25pt" o:bullet="t">
+      <v:shape id="_x0000_i1081" type="#_x0000_t75" style="width:11.25pt;height:11.25pt" o:bullet="t">
         <v:imagedata r:id="rId1" o:title="msoCCA3"/>
       </v:shape>
     </w:pict>
@@ -2750,6 +3147,119 @@
     </w:lvl>
   </w:abstractNum>
   <w:abstractNum w:abstractNumId="3">
+    <w:nsid w:val="43282013"/>
+    <w:multiLevelType w:val="hybridMultilevel"/>
+    <w:tmpl w:val="79F8B460"/>
+    <w:lvl w:ilvl="0" w:tplc="04090001">
+      <w:start w:val="1"/>
+      <w:numFmt w:val="bullet"/>
+      <w:lvlText w:val=""/>
+      <w:lvlJc w:val="left"/>
+      <w:pPr>
+        <w:ind w:left="720" w:hanging="360"/>
+      </w:pPr>
+      <w:rPr>
+        <w:rFonts w:ascii="Symbol" w:hAnsi="Symbol" w:hint="default"/>
+      </w:rPr>
+    </w:lvl>
+    <w:lvl w:ilvl="1" w:tplc="04090003" w:tentative="1">
+      <w:start w:val="1"/>
+      <w:numFmt w:val="bullet"/>
+      <w:lvlText w:val="o"/>
+      <w:lvlJc w:val="left"/>
+      <w:pPr>
+        <w:ind w:left="1440" w:hanging="360"/>
+      </w:pPr>
+      <w:rPr>
+        <w:rFonts w:ascii="Courier New" w:hAnsi="Courier New" w:cs="Courier New" w:hint="default"/>
+      </w:rPr>
+    </w:lvl>
+    <w:lvl w:ilvl="2" w:tplc="04090005" w:tentative="1">
+      <w:start w:val="1"/>
+      <w:numFmt w:val="bullet"/>
+      <w:lvlText w:val=""/>
+      <w:lvlJc w:val="left"/>
+      <w:pPr>
+        <w:ind w:left="2160" w:hanging="360"/>
+      </w:pPr>
+      <w:rPr>
+        <w:rFonts w:ascii="Wingdings" w:hAnsi="Wingdings" w:hint="default"/>
+      </w:rPr>
+    </w:lvl>
+    <w:lvl w:ilvl="3" w:tplc="04090001" w:tentative="1">
+      <w:start w:val="1"/>
+      <w:numFmt w:val="bullet"/>
+      <w:lvlText w:val=""/>
+      <w:lvlJc w:val="left"/>
+      <w:pPr>
+        <w:ind w:left="2880" w:hanging="360"/>
+      </w:pPr>
+      <w:rPr>
+        <w:rFonts w:ascii="Symbol" w:hAnsi="Symbol" w:hint="default"/>
+      </w:rPr>
+    </w:lvl>
+    <w:lvl w:ilvl="4" w:tplc="04090003" w:tentative="1">
+      <w:start w:val="1"/>
+      <w:numFmt w:val="bullet"/>
+      <w:lvlText w:val="o"/>
+      <w:lvlJc w:val="left"/>
+      <w:pPr>
+        <w:ind w:left="3600" w:hanging="360"/>
+      </w:pPr>
+      <w:rPr>
+        <w:rFonts w:ascii="Courier New" w:hAnsi="Courier New" w:cs="Courier New" w:hint="default"/>
+      </w:rPr>
+    </w:lvl>
+    <w:lvl w:ilvl="5" w:tplc="04090005" w:tentative="1">
+      <w:start w:val="1"/>
+      <w:numFmt w:val="bullet"/>
+      <w:lvlText w:val=""/>
+      <w:lvlJc w:val="left"/>
+      <w:pPr>
+        <w:ind w:left="4320" w:hanging="360"/>
+      </w:pPr>
+      <w:rPr>
+        <w:rFonts w:ascii="Wingdings" w:hAnsi="Wingdings" w:hint="default"/>
+      </w:rPr>
+    </w:lvl>
+    <w:lvl w:ilvl="6" w:tplc="04090001" w:tentative="1">
+      <w:start w:val="1"/>
+      <w:numFmt w:val="bullet"/>
+      <w:lvlText w:val=""/>
+      <w:lvlJc w:val="left"/>
+      <w:pPr>
+        <w:ind w:left="5040" w:hanging="360"/>
+      </w:pPr>
+      <w:rPr>
+        <w:rFonts w:ascii="Symbol" w:hAnsi="Symbol" w:hint="default"/>
+      </w:rPr>
+    </w:lvl>
+    <w:lvl w:ilvl="7" w:tplc="04090003" w:tentative="1">
+      <w:start w:val="1"/>
+      <w:numFmt w:val="bullet"/>
+      <w:lvlText w:val="o"/>
+      <w:lvlJc w:val="left"/>
+      <w:pPr>
+        <w:ind w:left="5760" w:hanging="360"/>
+      </w:pPr>
+      <w:rPr>
+        <w:rFonts w:ascii="Courier New" w:hAnsi="Courier New" w:cs="Courier New" w:hint="default"/>
+      </w:rPr>
+    </w:lvl>
+    <w:lvl w:ilvl="8" w:tplc="04090005" w:tentative="1">
+      <w:start w:val="1"/>
+      <w:numFmt w:val="bullet"/>
+      <w:lvlText w:val=""/>
+      <w:lvlJc w:val="left"/>
+      <w:pPr>
+        <w:ind w:left="6480" w:hanging="360"/>
+      </w:pPr>
+      <w:rPr>
+        <w:rFonts w:ascii="Wingdings" w:hAnsi="Wingdings" w:hint="default"/>
+      </w:rPr>
+    </w:lvl>
+  </w:abstractNum>
+  <w:abstractNum w:abstractNumId="4">
     <w:nsid w:val="7AEC059B"/>
     <w:multiLevelType w:val="hybridMultilevel"/>
     <w:tmpl w:val="6654141E"/>
@@ -2842,10 +3352,13 @@
     <w:abstractNumId w:val="0"/>
   </w:num>
   <w:num w:numId="3">
-    <w:abstractNumId w:val="3"/>
+    <w:abstractNumId w:val="4"/>
   </w:num>
   <w:num w:numId="4">
     <w:abstractNumId w:val="1"/>
+  </w:num>
+  <w:num w:numId="5">
+    <w:abstractNumId w:val="3"/>
   </w:num>
 </w:numbering>
 </file>
@@ -3320,6 +3833,7 @@
   <w:style w:type="character" w:default="1" w:styleId="DefaultParagraphFont">
     <w:name w:val="Default Paragraph Font"/>
     <w:uiPriority w:val="1"/>
+    <w:semiHidden/>
     <w:unhideWhenUsed/>
   </w:style>
   <w:style w:type="table" w:default="1" w:styleId="TableNormal">
@@ -3852,7 +4366,7 @@
 </file>
 
 <file path=customXml/itemProps1.xml><?xml version="1.0" encoding="utf-8"?>
-<ds:datastoreItem xmlns:ds="http://schemas.openxmlformats.org/officeDocument/2006/customXml" ds:itemID="{59B06E3C-8F48-4F4A-A412-9E6BDF2B1EE2}">
+<ds:datastoreItem xmlns:ds="http://schemas.openxmlformats.org/officeDocument/2006/customXml" ds:itemID="{6FDA6DA1-A47A-4FDF-A893-14B498A51CFF}">
   <ds:schemaRefs>
     <ds:schemaRef ds:uri="http://schemas.openxmlformats.org/officeDocument/2006/bibliography"/>
   </ds:schemaRefs>

</xml_diff>

<commit_message>
4. verzija ERA modela, nova skripta, malo uređena projektna dokumantacija
U ERA modelu izmijenjena veza između tablice šteta i tablice računa,
kreirana nova skripta forward engineeringom te malo dotjerana projektna
dokumentacija
</commit_message>
<xml_diff>
--- a/Recepcija_hotela.NET - projektna_dokumentacija.docx
+++ b/Recepcija_hotela.NET - projektna_dokumentacija.docx
@@ -1525,7 +1525,61 @@
         <w:rPr>
           <w:rFonts w:cs="Times New Roman"/>
         </w:rPr>
-        <w:t xml:space="preserve">Hotel je okolina čiji je smisao osigurati svojim gostima korisne i efikasne usluge te ugodan boravak. Značajke koje karakteriziraju prijemni odjel visoko kategoriziranog hotelskog objekta usko su vezane uz mladi i visoko obrazovan kadar, moderno organizacijska načela, tehnološko moderno uređeni ambijent, kontinuirano inzistiranje na kvaliteti te ostali ključni faktori te ono na što ćemo ovdje skrenut </w:t>
+        <w:t xml:space="preserve">Hotel je okolina čiji je smisao osigurati svojim gostima korisne i efikasne usluge </w:t>
+      </w:r>
+      <w:r>
+        <w:rPr>
+          <w:rFonts w:cs="Times New Roman"/>
+        </w:rPr>
+        <w:t xml:space="preserve">te ugodan boravak. </w:t>
+      </w:r>
+      <w:r>
+        <w:rPr>
+          <w:rFonts w:cs="Times New Roman"/>
+        </w:rPr>
+        <w:t>Značajke koje karakteriziraju prijemni odjel v</w:t>
+      </w:r>
+      <w:r>
+        <w:rPr>
+          <w:rFonts w:cs="Times New Roman"/>
+        </w:rPr>
+        <w:t xml:space="preserve">isoko kategoriziranog hotelskog </w:t>
+      </w:r>
+      <w:r>
+        <w:rPr>
+          <w:rFonts w:cs="Times New Roman"/>
+        </w:rPr>
+        <w:t>objekta usko su vezane uz mladi i visoko obrazovan kadar, moderno organizacijska nač</w:t>
+      </w:r>
+      <w:r>
+        <w:rPr>
+          <w:rFonts w:cs="Times New Roman"/>
+        </w:rPr>
+        <w:t xml:space="preserve">ela, tehnološko moderno uređeni </w:t>
+      </w:r>
+      <w:r>
+        <w:rPr>
+          <w:rFonts w:cs="Times New Roman"/>
+        </w:rPr>
+        <w:t>amb</w:t>
+      </w:r>
+      <w:r>
+        <w:rPr>
+          <w:rFonts w:cs="Times New Roman"/>
+        </w:rPr>
+        <w:t xml:space="preserve">ijent, </w:t>
+      </w:r>
+      <w:r>
+        <w:rPr>
+          <w:rFonts w:cs="Times New Roman"/>
+        </w:rPr>
+        <w:t>kontinuirano inzistiranje na kvaliteti te ostali klj</w:t>
+      </w:r>
+      <w:r>
+        <w:rPr>
+          <w:rFonts w:cs="Times New Roman"/>
+        </w:rPr>
+        <w:t xml:space="preserve">učni faktori te ono na što ćemo ovdje skrenut </w:t>
       </w:r>
       <w:r>
         <w:rPr>
@@ -1537,7 +1591,13 @@
         <w:rPr>
           <w:rFonts w:cs="Times New Roman"/>
         </w:rPr>
-        <w:t xml:space="preserve">, razvijen informacijski sustav. Stoga, kako bi se ostvarili zacrtani ciljevi </w:t>
+        <w:t xml:space="preserve">, razvijen informacijski sustav. </w:t>
+      </w:r>
+      <w:r>
+        <w:rPr>
+          <w:rFonts w:cs="Times New Roman"/>
+        </w:rPr>
+        <w:t xml:space="preserve">Stoga, kako bi se ostvarili zacrtani ciljevi </w:t>
       </w:r>
       <w:r>
         <w:rPr>
@@ -1549,7 +1609,43 @@
         <w:rPr>
           <w:rFonts w:cs="Times New Roman"/>
         </w:rPr>
-        <w:t xml:space="preserve"> i ciljana pozicija na hotelskom tržištu menadžment mora osigurati zajamčenu uslugu uvođenjem i primjenom standarda, pravila i ostalih normi koje su ključne za funkcioniranje svakog pojedinog odjela i hotela kao jedne cjeline.</w:t>
+        <w:t xml:space="preserve"> i ciljan</w:t>
+      </w:r>
+      <w:r>
+        <w:rPr>
+          <w:rFonts w:cs="Times New Roman"/>
+        </w:rPr>
+        <w:t xml:space="preserve">a pozicija na hotelskom tržištu </w:t>
+      </w:r>
+      <w:r>
+        <w:rPr>
+          <w:rFonts w:cs="Times New Roman"/>
+        </w:rPr>
+        <w:t>menadžment mora osigura</w:t>
+      </w:r>
+      <w:r>
+        <w:rPr>
+          <w:rFonts w:cs="Times New Roman"/>
+        </w:rPr>
+        <w:t xml:space="preserve">ti zajamčenu uslugu uvođenjem i </w:t>
+      </w:r>
+      <w:r>
+        <w:rPr>
+          <w:rFonts w:cs="Times New Roman"/>
+        </w:rPr>
+        <w:t>primjenom standarda, pravila i ostalih normi koje su ključne za funkcioniranje svakog poje</w:t>
+      </w:r>
+      <w:r>
+        <w:rPr>
+          <w:rFonts w:cs="Times New Roman"/>
+        </w:rPr>
+        <w:t xml:space="preserve">dinog odjela i hotela kao jedne </w:t>
+      </w:r>
+      <w:r>
+        <w:rPr>
+          <w:rFonts w:cs="Times New Roman"/>
+        </w:rPr>
+        <w:t>cjeline.</w:t>
       </w:r>
     </w:p>
     <w:p>
@@ -1557,14 +1653,8 @@
         <w:spacing w:line="360" w:lineRule="auto"/>
         <w:ind w:firstLine="720"/>
         <w:jc w:val="both"/>
-        <w:rPr>
-          <w:rFonts w:cs="Times New Roman"/>
-        </w:rPr>
-      </w:pPr>
-      <w:r>
-        <w:rPr>
-          <w:rFonts w:cs="Times New Roman"/>
-        </w:rPr>
+      </w:pPr>
+      <w:r>
         <w:t xml:space="preserve">Recepcija je mjesto gdje se ostvaruje prvi kontakt gosta s hotelom kada stigne u hotel, to je informativni centar za vrijeme boravka gosta u hotelu i mjesto zadnjeg kontakta kada gost odlazi iz hotela. Recepcija je «živčani sustav» odnosno «srce hotela» i «prava slika i ogledalo» svakog hotela gdje se odvija poslovanje koje karakterizira malo stalnih, a veliki broj promjenjivih događaja. Za što kvalitetnije upravljanje poslovanjem recepcije u hotelu, odnosno odjela smještaja u najširem smislu, danas su razvijene posebne metode vođenja prihoda i rashoda nastalih aktivnošću odjela smještaja. Svrha izrade ovog rada je prikazati način na koji funkcionira organizacijska struktura na recepciji hotela visoke kategorije. </w:t>
       </w:r>
     </w:p>
@@ -1573,14 +1663,8 @@
         <w:spacing w:line="360" w:lineRule="auto"/>
         <w:ind w:firstLine="720"/>
         <w:jc w:val="both"/>
-        <w:rPr>
-          <w:rFonts w:cs="Times New Roman"/>
-        </w:rPr>
-      </w:pPr>
-      <w:r>
-        <w:rPr>
-          <w:rFonts w:cs="Times New Roman"/>
-        </w:rPr>
+      </w:pPr>
+      <w:r>
         <w:t xml:space="preserve">U osnovne zadatke koje djelatnici obavljaju u odjelu recepcije spadaju: </w:t>
       </w:r>
     </w:p>
@@ -1593,14 +1677,8 @@
         </w:numPr>
         <w:spacing w:line="360" w:lineRule="auto"/>
         <w:jc w:val="both"/>
-        <w:rPr>
-          <w:rFonts w:cs="Times New Roman"/>
-        </w:rPr>
-      </w:pPr>
-      <w:r>
-        <w:rPr>
-          <w:rFonts w:cs="Times New Roman"/>
-        </w:rPr>
+      </w:pPr>
+      <w:r>
         <w:t xml:space="preserve">doček gostiju na glavnom ulazu u hotel, </w:t>
       </w:r>
     </w:p>
@@ -1613,15 +1691,9 @@
         </w:numPr>
         <w:spacing w:line="360" w:lineRule="auto"/>
         <w:jc w:val="both"/>
-        <w:rPr>
-          <w:rFonts w:cs="Times New Roman"/>
-        </w:rPr>
-      </w:pPr>
-      <w:r>
-        <w:rPr>
-          <w:rFonts w:cs="Times New Roman"/>
-        </w:rPr>
-        <w:t xml:space="preserve">ispraćaj gostiju nakon napuštanja hotela, </w:t>
+      </w:pPr>
+      <w:r>
+        <w:t xml:space="preserve">prijem gostiju na recepciji sa i bez rezervacije, </w:t>
       </w:r>
     </w:p>
     <w:p>
@@ -1633,15 +1705,9 @@
         </w:numPr>
         <w:spacing w:line="360" w:lineRule="auto"/>
         <w:jc w:val="both"/>
-        <w:rPr>
-          <w:rFonts w:cs="Times New Roman"/>
-        </w:rPr>
-      </w:pPr>
-      <w:r>
-        <w:rPr>
-          <w:rFonts w:cs="Times New Roman"/>
-        </w:rPr>
-        <w:t xml:space="preserve">prijem gostiju na recepciji sa i bez rezervacije, </w:t>
+      </w:pPr>
+      <w:r>
+        <w:t xml:space="preserve">upisivanje podataka u kompjuterski sustav, </w:t>
       </w:r>
     </w:p>
     <w:p>
@@ -1653,15 +1719,9 @@
         </w:numPr>
         <w:spacing w:line="360" w:lineRule="auto"/>
         <w:jc w:val="both"/>
-        <w:rPr>
-          <w:rFonts w:cs="Times New Roman"/>
-        </w:rPr>
-      </w:pPr>
-      <w:r>
-        <w:rPr>
-          <w:rFonts w:cs="Times New Roman"/>
-        </w:rPr>
-        <w:t xml:space="preserve">upisivanje podataka u kompjuterski sustav, </w:t>
+      </w:pPr>
+      <w:r>
+        <w:t xml:space="preserve">izdavanje ključa i praćenje gosta do sobe, </w:t>
       </w:r>
     </w:p>
     <w:p>
@@ -1673,15 +1733,9 @@
         </w:numPr>
         <w:spacing w:line="360" w:lineRule="auto"/>
         <w:jc w:val="both"/>
-        <w:rPr>
-          <w:rFonts w:cs="Times New Roman"/>
-        </w:rPr>
-      </w:pPr>
-      <w:r>
-        <w:rPr>
-          <w:rFonts w:cs="Times New Roman"/>
-        </w:rPr>
-        <w:t xml:space="preserve">izdavanje ključa i praćenje gosta do sobe, </w:t>
+      </w:pPr>
+      <w:r>
+        <w:t xml:space="preserve">davanje informacija gostima za vrijeme boravka u hotelu – prenošenje poruka, </w:t>
       </w:r>
     </w:p>
     <w:p>
@@ -1693,15 +1747,9 @@
         </w:numPr>
         <w:spacing w:line="360" w:lineRule="auto"/>
         <w:jc w:val="both"/>
-        <w:rPr>
-          <w:rFonts w:cs="Times New Roman"/>
-        </w:rPr>
-      </w:pPr>
-      <w:r>
-        <w:rPr>
-          <w:rFonts w:cs="Times New Roman"/>
-        </w:rPr>
-        <w:t xml:space="preserve">pomoć pri nošenju osobne prtljage gosta, </w:t>
+      </w:pPr>
+      <w:r>
+        <w:t xml:space="preserve">davanje telefonskih i telefaks usluga u smislu ulaznih i izlaznih linija, </w:t>
       </w:r>
     </w:p>
     <w:p>
@@ -1713,56 +1761,20 @@
         </w:numPr>
         <w:spacing w:line="360" w:lineRule="auto"/>
         <w:jc w:val="both"/>
-        <w:rPr>
-          <w:rFonts w:cs="Times New Roman"/>
-        </w:rPr>
-      </w:pPr>
-      <w:r>
-        <w:rPr>
-          <w:rFonts w:cs="Times New Roman"/>
-        </w:rPr>
-        <w:t xml:space="preserve">davanje informacija gostima za vrijeme boravka u hotelu – prenošenje poruka, </w:t>
-      </w:r>
-    </w:p>
-    <w:p>
-      <w:pPr>
-        <w:pStyle w:val="ListParagraph"/>
-        <w:numPr>
-          <w:ilvl w:val="0"/>
-          <w:numId w:val="4"/>
-        </w:numPr>
-        <w:spacing w:line="360" w:lineRule="auto"/>
-        <w:jc w:val="both"/>
-        <w:rPr>
-          <w:rFonts w:cs="Times New Roman"/>
-        </w:rPr>
-      </w:pPr>
-      <w:r>
-        <w:rPr>
-          <w:rFonts w:cs="Times New Roman"/>
-        </w:rPr>
-        <w:t xml:space="preserve">davanje telefonskih i telefaks usluga u smislu ulaznih i izlaznih linija, </w:t>
-      </w:r>
-    </w:p>
-    <w:p>
-      <w:pPr>
-        <w:pStyle w:val="ListParagraph"/>
-        <w:numPr>
-          <w:ilvl w:val="0"/>
-          <w:numId w:val="4"/>
-        </w:numPr>
-        <w:spacing w:line="360" w:lineRule="auto"/>
-        <w:jc w:val="both"/>
-        <w:rPr>
-          <w:rFonts w:cs="Times New Roman"/>
-        </w:rPr>
-      </w:pPr>
-      <w:r>
-        <w:rPr>
-          <w:rFonts w:cs="Times New Roman"/>
-        </w:rPr>
+      </w:pPr>
+      <w:r>
+        <w:t xml:space="preserve">organiziranje prijevoza itd. </w:t>
+      </w:r>
+    </w:p>
+    <w:p>
+      <w:pPr>
+        <w:spacing w:line="360" w:lineRule="auto"/>
+        <w:ind w:firstLine="720"/>
+        <w:jc w:val="both"/>
+      </w:pPr>
+      <w:r>
         <w:lastRenderedPageBreak/>
-        <w:t xml:space="preserve">organiziranje prijevoza itd. </w:t>
+        <w:t xml:space="preserve">U pomoćne djelatnosti recepcije pripadaju poslovi poput naplata garaže, administrativne usluge te protok informacija među ostalim odjelima kako bi se postigla pravovremenost i što bolja i brža usluga gostu. </w:t>
       </w:r>
     </w:p>
     <w:p>
@@ -1775,26 +1787,10 @@
         </w:rPr>
       </w:pPr>
       <w:r>
-        <w:rPr>
-          <w:rFonts w:cs="Times New Roman"/>
-        </w:rPr>
-        <w:t xml:space="preserve">U pomoćne djelatnosti recepcije pripadaju poslovi poput naplata garaže, administrativne usluge te protok informacija među ostalim odjelima kako bi se postigla pravovremenost i što bolja i brža usluga gostu. </w:t>
-      </w:r>
-    </w:p>
-    <w:p>
-      <w:pPr>
-        <w:spacing w:line="360" w:lineRule="auto"/>
-        <w:ind w:firstLine="720"/>
-        <w:jc w:val="both"/>
-        <w:rPr>
-          <w:rFonts w:cs="Times New Roman"/>
-        </w:rPr>
-      </w:pPr>
-      <w:r>
-        <w:rPr>
-          <w:rFonts w:cs="Times New Roman"/>
-        </w:rPr>
-        <w:t>Temeljni cilj rada odjela recepcije je ostaviti što bolji prvi dojam o hotelu te primiti i brinuti se o gostu kao pravi domaćin. </w:t>
+        <w:t xml:space="preserve">Temeljni cilj rada odjela recepcije je ostaviti što bolji prvi dojam o hotelu </w:t>
+      </w:r>
+      <w:r>
+        <w:t>te primiti i brinuti se o gostu.</w:t>
       </w:r>
     </w:p>
     <w:p>
@@ -1878,25 +1874,7 @@
         <w:rPr>
           <w:rFonts w:cs="Times New Roman"/>
         </w:rPr>
-        <w:t xml:space="preserve">. Svrha joj je i </w:t>
-      </w:r>
-      <w:r>
-        <w:rPr>
-          <w:rFonts w:cs="Times New Roman"/>
-        </w:rPr>
-        <w:t>davanje informacija</w:t>
-      </w:r>
-      <w:r>
-        <w:rPr>
-          <w:rFonts w:cs="Times New Roman"/>
-        </w:rPr>
-        <w:t xml:space="preserve"> o </w:t>
-      </w:r>
-      <w:r>
-        <w:rPr>
-          <w:rFonts w:cs="Times New Roman"/>
-        </w:rPr>
-        <w:t>najrezerviranijim sobama u hotelu.</w:t>
+        <w:t xml:space="preserve">. </w:t>
       </w:r>
       <w:r>
         <w:rPr>
@@ -1994,23 +1972,89 @@
         <w:rPr>
           <w:rFonts w:cs="Times New Roman"/>
         </w:rPr>
-        <w:t>Prva funkcionalnost, prijava i odjava gostiju te ažuriranje njihovih podataka prema potrebi. Imamo tri forme, prvu forma ispunjava djelatnik na recepciji pri dolasku jednog ili više  gostiju u hotel. Popunjava podatke kao što su ime, prezime, adresa, broj sobe, trajanje boravka u hotelu, kontakt broj, broj odraslih osoba i broj djece i ostale bitne podatke. Druga forma odnosi se na odjavu  samog gosta iz hotela. Treća forma nam prikazuje sve podatke o određenom gostu te omogućuje promjenu istih.</w:t>
-      </w:r>
-    </w:p>
-    <w:p>
-      <w:pPr>
-        <w:spacing w:line="360" w:lineRule="auto"/>
-        <w:jc w:val="both"/>
-        <w:rPr>
-          <w:rFonts w:cs="Times New Roman"/>
-        </w:rPr>
-      </w:pPr>
+        <w:t>Prva funkcionalnost, prijava i odjava gostiju te ažuriranje njihovih podataka prema potrebi. Imamo tri forme, prvu forma ispunjava djelatnik na recepciji pri dolasku jednog ili više  gostiju u hotel. Popunjava podatke kao što su ime</w:t>
+      </w:r>
+      <w:r>
+        <w:rPr>
+          <w:rFonts w:cs="Times New Roman"/>
+        </w:rPr>
+        <w:t xml:space="preserve"> i </w:t>
+      </w:r>
+      <w:r>
+        <w:rPr>
+          <w:rFonts w:cs="Times New Roman"/>
+        </w:rPr>
+        <w:t>prezime</w:t>
+      </w:r>
+      <w:r>
+        <w:rPr>
+          <w:rFonts w:cs="Times New Roman"/>
+        </w:rPr>
+        <w:t xml:space="preserve"> platno odgovorne osobe</w:t>
+      </w:r>
+      <w:r>
+        <w:rPr>
+          <w:rFonts w:cs="Times New Roman"/>
+        </w:rPr>
+        <w:t>, broj sobe, trajanje boravka u hotelu, kontakt broj, broj odraslih osoba i broj djece i ostale bitne podatke. Druga forma odnosi se na odjavu  samog gosta iz hotela. Treća forma nam prikazuje sve podatke o određenom gostu te omogućuje promjenu istih.</w:t>
+      </w:r>
+    </w:p>
+    <w:p>
+      <w:pPr>
+        <w:spacing w:line="360" w:lineRule="auto"/>
+        <w:jc w:val="both"/>
+        <w:rPr>
+          <w:rFonts w:cs="Times New Roman"/>
+        </w:rPr>
+      </w:pPr>
+      <w:r>
+        <w:rPr>
+          <w:rFonts w:cs="Times New Roman"/>
+        </w:rPr>
+        <w:t>Druga funkcionalnost odnosi se na same rezervacije soba, recepcionar kroz formu unosi novu ili briše postojeću rezervaciju</w:t>
+      </w:r>
+      <w:r>
+        <w:rPr>
+          <w:rFonts w:cs="Times New Roman"/>
+        </w:rPr>
+        <w:t xml:space="preserve"> ukoliko je rezervacija odbi</w:t>
+      </w:r>
+      <w:r>
+        <w:rPr>
+          <w:rFonts w:cs="Times New Roman"/>
+        </w:rPr>
+        <w:t>jena</w:t>
+      </w:r>
+      <w:r>
+        <w:rPr>
+          <w:rFonts w:cs="Times New Roman"/>
+        </w:rPr>
+        <w:t xml:space="preserve">. Pri samom unosu bilježi podatke kao </w:t>
+      </w:r>
       <w:r>
         <w:rPr>
           <w:rFonts w:cs="Times New Roman"/>
         </w:rPr>
         <w:lastRenderedPageBreak/>
-        <w:t>Druga funkcionalnost odnosi se na same rezervacije soba, recepcionar kroz formu unosi novu ili briše postojeću rezervaciju. Pri samom unosu bilježi podatke kao što su datum početka i trajanje same rezervacije, broj osoba i ostale potrebne podatke.</w:t>
+        <w:t xml:space="preserve">što su </w:t>
+      </w:r>
+      <w:r>
+        <w:rPr>
+          <w:rFonts w:cs="Times New Roman"/>
+        </w:rPr>
+        <w:t>datum kreiranja rezervacije</w:t>
+      </w:r>
+      <w:r>
+        <w:rPr>
+          <w:rFonts w:cs="Times New Roman"/>
+        </w:rPr>
+        <w:t>,</w:t>
+      </w:r>
+      <w:r>
+        <w:rPr>
+          <w:rFonts w:cs="Times New Roman"/>
+        </w:rPr>
+        <w:t xml:space="preserve"> broj sobe koju žele rezervirati te se izdaje račun ukoliko je rezervacija potvrđena.</w:t>
       </w:r>
     </w:p>
     <w:p>
@@ -2040,7 +2084,31 @@
         <w:rPr>
           <w:rFonts w:cs="Times New Roman"/>
         </w:rPr>
-        <w:t>Četvrta funkcionalnost je prijava nastale štete, recepcionar bilježi broj sobe, odgovornu osobu, datum nastanka štete, vrstu štete, te na kraju može naknadno dodati sankciju za nastalu štetu i da li je nastali trošak podmiren od strane gosta.</w:t>
+        <w:t xml:space="preserve">Četvrta funkcionalnost je prijava nastale štete, recepcionar bilježi odgovornu osobu, </w:t>
+      </w:r>
+      <w:r>
+        <w:rPr>
+          <w:rFonts w:cs="Times New Roman"/>
+        </w:rPr>
+        <w:t xml:space="preserve">odokativan </w:t>
+      </w:r>
+      <w:r>
+        <w:rPr>
+          <w:rFonts w:cs="Times New Roman"/>
+        </w:rPr>
+        <w:t xml:space="preserve">datum nastanka štete, </w:t>
+      </w:r>
+      <w:r>
+        <w:rPr>
+          <w:rFonts w:cs="Times New Roman"/>
+        </w:rPr>
+        <w:t>detaljan opis štete, te</w:t>
+      </w:r>
+      <w:r>
+        <w:rPr>
+          <w:rFonts w:cs="Times New Roman"/>
+        </w:rPr>
+        <w:t xml:space="preserve"> sankciju za nastalu štetu i da li je nastali trošak podmiren od strane gosta.</w:t>
       </w:r>
     </w:p>
     <w:p>
@@ -2070,7 +2138,15 @@
         <w:rPr>
           <w:rFonts w:cs="Times New Roman"/>
         </w:rPr>
-        <w:t>Šeta funkcionalnost se tiče samog administratorskog dijela, točnije ovaj dio se odnosi na osobu koja je zadužena za kreiranje novih ili brisanje postojećih korisničkih računa i dodjeljivanje ovlasti nad specifičnim dijelovima aplikacije.</w:t>
+        <w:t xml:space="preserve">Šeta funkcionalnost se tiče </w:t>
+      </w:r>
+      <w:bookmarkStart w:id="10" w:name="_GoBack"/>
+      <w:bookmarkEnd w:id="10"/>
+      <w:r>
+        <w:rPr>
+          <w:rFonts w:cs="Times New Roman"/>
+        </w:rPr>
+        <w:t>administratorskog dijela, točnije ovaj dio se odnosi na osobu koja je zadužena za kreiranje novih ili brisanje postojećih korisničkih računa i dodjeljivanje ovlasti nad specifičnim dijelovima aplikacije.</w:t>
       </w:r>
     </w:p>
     <w:p>
@@ -2121,8 +2197,8 @@
           <w:rFonts w:ascii="Times New Roman" w:hAnsi="Times New Roman" w:cs="Times New Roman"/>
         </w:rPr>
       </w:pPr>
-      <w:bookmarkStart w:id="10" w:name="_Toc396597158"/>
-      <w:bookmarkStart w:id="11" w:name="_Toc449279809"/>
+      <w:bookmarkStart w:id="11" w:name="_Toc396597158"/>
+      <w:bookmarkStart w:id="12" w:name="_Toc449279809"/>
       <w:r>
         <w:rPr>
           <w:rFonts w:ascii="Times New Roman" w:hAnsi="Times New Roman" w:cs="Times New Roman"/>
@@ -2130,8 +2206,8 @@
         <w:lastRenderedPageBreak/>
         <w:t>2.3. 1. Korištene tehnologije</w:t>
       </w:r>
-      <w:bookmarkEnd w:id="10"/>
       <w:bookmarkEnd w:id="11"/>
+      <w:bookmarkEnd w:id="12"/>
     </w:p>
     <w:p>
       <w:pPr>
@@ -2237,16 +2313,16 @@
           <w:rFonts w:ascii="Times New Roman" w:hAnsi="Times New Roman" w:cs="Times New Roman"/>
         </w:rPr>
       </w:pPr>
-      <w:bookmarkStart w:id="12" w:name="_Toc396597159"/>
-      <w:bookmarkStart w:id="13" w:name="_Toc449279810"/>
+      <w:bookmarkStart w:id="13" w:name="_Toc396597159"/>
+      <w:bookmarkStart w:id="14" w:name="_Toc449279810"/>
       <w:r>
         <w:rPr>
           <w:rFonts w:ascii="Times New Roman" w:hAnsi="Times New Roman" w:cs="Times New Roman"/>
         </w:rPr>
         <w:t>2.4. Pretpostavke, ograničenja i granice</w:t>
       </w:r>
-      <w:bookmarkEnd w:id="12"/>
       <w:bookmarkEnd w:id="13"/>
+      <w:bookmarkEnd w:id="14"/>
     </w:p>
     <w:p>
       <w:pPr>
@@ -2275,462 +2351,10 @@
     </w:p>
     <w:p>
       <w:pPr>
-        <w:spacing w:line="360" w:lineRule="auto"/>
-        <w:jc w:val="both"/>
-        <w:rPr>
-          <w:rFonts w:cs="Times New Roman"/>
-        </w:rPr>
-      </w:pPr>
-    </w:p>
-    <w:p>
-      <w:pPr>
-        <w:spacing w:line="360" w:lineRule="auto"/>
-        <w:jc w:val="both"/>
-        <w:rPr>
-          <w:rFonts w:cs="Times New Roman"/>
-        </w:rPr>
-      </w:pPr>
-    </w:p>
-    <w:p>
-      <w:pPr>
-        <w:spacing w:line="360" w:lineRule="auto"/>
-        <w:jc w:val="both"/>
-        <w:rPr>
-          <w:rFonts w:cs="Times New Roman"/>
-        </w:rPr>
-      </w:pPr>
-    </w:p>
-    <w:p>
-      <w:pPr>
-        <w:spacing w:line="360" w:lineRule="auto"/>
-        <w:jc w:val="both"/>
-        <w:rPr>
-          <w:rFonts w:cs="Times New Roman"/>
-        </w:rPr>
-      </w:pPr>
-    </w:p>
-    <w:p>
-      <w:pPr>
-        <w:spacing w:line="360" w:lineRule="auto"/>
-        <w:jc w:val="both"/>
-        <w:rPr>
-          <w:rFonts w:cs="Times New Roman"/>
-        </w:rPr>
-      </w:pPr>
-    </w:p>
-    <w:p>
-      <w:pPr>
-        <w:spacing w:line="360" w:lineRule="auto"/>
-        <w:jc w:val="both"/>
-        <w:rPr>
-          <w:rFonts w:cs="Times New Roman"/>
-        </w:rPr>
-      </w:pPr>
-    </w:p>
-    <w:p>
-      <w:pPr>
-        <w:spacing w:line="360" w:lineRule="auto"/>
-        <w:jc w:val="both"/>
-        <w:rPr>
-          <w:rFonts w:cs="Times New Roman"/>
-        </w:rPr>
-      </w:pPr>
-    </w:p>
-    <w:p>
-      <w:pPr>
-        <w:spacing w:line="360" w:lineRule="auto"/>
-        <w:jc w:val="both"/>
-        <w:rPr>
-          <w:rFonts w:cs="Times New Roman"/>
-        </w:rPr>
-      </w:pPr>
-    </w:p>
-    <w:p>
-      <w:pPr>
-        <w:spacing w:line="360" w:lineRule="auto"/>
-        <w:jc w:val="both"/>
-        <w:rPr>
-          <w:rFonts w:cs="Times New Roman"/>
-        </w:rPr>
-      </w:pPr>
-    </w:p>
-    <w:p>
-      <w:pPr>
-        <w:spacing w:line="360" w:lineRule="auto"/>
-        <w:jc w:val="both"/>
-        <w:rPr>
-          <w:rFonts w:cs="Times New Roman"/>
-        </w:rPr>
-      </w:pPr>
-    </w:p>
-    <w:p>
-      <w:pPr>
-        <w:spacing w:line="360" w:lineRule="auto"/>
-        <w:jc w:val="both"/>
-        <w:rPr>
-          <w:rFonts w:cs="Times New Roman"/>
-        </w:rPr>
-      </w:pPr>
-    </w:p>
-    <w:p>
-      <w:pPr>
-        <w:pStyle w:val="Heading1"/>
-        <w:jc w:val="center"/>
-        <w:rPr>
-          <w:rFonts w:ascii="Times New Roman" w:hAnsi="Times New Roman" w:cs="Times New Roman"/>
-        </w:rPr>
-      </w:pPr>
-      <w:bookmarkStart w:id="14" w:name="_Toc396597160"/>
-      <w:r>
-        <w:rPr>
-          <w:rFonts w:ascii="Times New Roman" w:hAnsi="Times New Roman" w:cs="Times New Roman"/>
-        </w:rPr>
-        <w:lastRenderedPageBreak/>
-        <w:t>3. PROJEKTNI PLAN</w:t>
-      </w:r>
-      <w:bookmarkEnd w:id="14"/>
-    </w:p>
-    <w:p>
-      <w:pPr>
-        <w:rPr>
-          <w:rFonts w:cs="Times New Roman"/>
-        </w:rPr>
-      </w:pPr>
-    </w:p>
-    <w:p>
-      <w:pPr>
-        <w:pStyle w:val="Heading2"/>
-        <w:spacing w:line="360" w:lineRule="auto"/>
-        <w:rPr>
-          <w:rFonts w:ascii="Times New Roman" w:hAnsi="Times New Roman" w:cs="Times New Roman"/>
-        </w:rPr>
-      </w:pPr>
-      <w:bookmarkStart w:id="15" w:name="_Toc396597161"/>
-      <w:r>
-        <w:rPr>
-          <w:rFonts w:ascii="Times New Roman" w:hAnsi="Times New Roman" w:cs="Times New Roman"/>
-        </w:rPr>
-        <w:t>3.1. Projektni tim</w:t>
-      </w:r>
-      <w:bookmarkEnd w:id="15"/>
-      <w:r>
-        <w:rPr>
-          <w:rFonts w:ascii="Times New Roman" w:hAnsi="Times New Roman" w:cs="Times New Roman"/>
-        </w:rPr>
-        <w:t xml:space="preserve"> </w:t>
-      </w:r>
-    </w:p>
-    <w:p>
-      <w:pPr>
-        <w:pStyle w:val="ListParagraph"/>
-        <w:numPr>
-          <w:ilvl w:val="0"/>
-          <w:numId w:val="5"/>
-        </w:numPr>
-        <w:spacing w:line="360" w:lineRule="auto"/>
-        <w:jc w:val="both"/>
-        <w:rPr>
-          <w:rFonts w:cs="Times New Roman"/>
-        </w:rPr>
-      </w:pPr>
-      <w:r>
-        <w:rPr>
-          <w:rFonts w:cs="Times New Roman"/>
-        </w:rPr>
-        <w:t>projekt menadžer</w:t>
-      </w:r>
-    </w:p>
-    <w:p>
-      <w:pPr>
-        <w:pStyle w:val="ListParagraph"/>
-        <w:numPr>
-          <w:ilvl w:val="0"/>
-          <w:numId w:val="5"/>
-        </w:numPr>
-        <w:spacing w:line="360" w:lineRule="auto"/>
-        <w:jc w:val="both"/>
-        <w:rPr>
-          <w:rFonts w:cs="Times New Roman"/>
-        </w:rPr>
-      </w:pPr>
-      <w:r>
-        <w:rPr>
-          <w:rFonts w:cs="Times New Roman"/>
-        </w:rPr>
-        <w:t>programer</w:t>
-      </w:r>
-      <w:r>
-        <w:rPr>
-          <w:rFonts w:cs="Times New Roman"/>
-        </w:rPr>
-        <w:t xml:space="preserve"> </w:t>
-      </w:r>
-    </w:p>
-    <w:p>
-      <w:pPr>
-        <w:pStyle w:val="ListParagraph"/>
-        <w:numPr>
-          <w:ilvl w:val="0"/>
-          <w:numId w:val="5"/>
-        </w:numPr>
-        <w:spacing w:line="360" w:lineRule="auto"/>
-        <w:jc w:val="both"/>
-        <w:rPr>
-          <w:rFonts w:cs="Times New Roman"/>
-        </w:rPr>
-      </w:pPr>
-      <w:r>
-        <w:rPr>
-          <w:rFonts w:cs="Times New Roman"/>
-        </w:rPr>
-        <w:t xml:space="preserve">arhitekt </w:t>
-      </w:r>
-    </w:p>
-    <w:p>
-      <w:pPr>
-        <w:pStyle w:val="ListParagraph"/>
-        <w:numPr>
-          <w:ilvl w:val="0"/>
-          <w:numId w:val="5"/>
-        </w:numPr>
-        <w:spacing w:line="360" w:lineRule="auto"/>
-        <w:jc w:val="both"/>
-        <w:rPr>
-          <w:rFonts w:cs="Times New Roman"/>
-        </w:rPr>
-      </w:pPr>
-      <w:r>
-        <w:rPr>
-          <w:rFonts w:cs="Times New Roman"/>
-        </w:rPr>
-        <w:t>analitičar</w:t>
-      </w:r>
-      <w:r>
-        <w:rPr>
-          <w:rFonts w:cs="Times New Roman"/>
-        </w:rPr>
-        <w:t xml:space="preserve"> </w:t>
-      </w:r>
-    </w:p>
-    <w:p>
-      <w:pPr>
-        <w:pStyle w:val="Heading2"/>
-        <w:rPr>
-          <w:rFonts w:ascii="Times New Roman" w:hAnsi="Times New Roman" w:cs="Times New Roman"/>
-        </w:rPr>
-      </w:pPr>
-      <w:bookmarkStart w:id="16" w:name="_Toc396597162"/>
-      <w:r>
-        <w:rPr>
-          <w:rFonts w:ascii="Times New Roman" w:hAnsi="Times New Roman" w:cs="Times New Roman"/>
-        </w:rPr>
-        <w:t>3.2. Tehnologije i terminski plan</w:t>
-      </w:r>
-      <w:bookmarkEnd w:id="16"/>
-    </w:p>
-    <w:p>
-      <w:pPr>
-        <w:spacing w:after="0" w:line="360" w:lineRule="auto"/>
-        <w:jc w:val="both"/>
-        <w:rPr>
-          <w:rFonts w:cs="Times New Roman"/>
-        </w:rPr>
-      </w:pPr>
-    </w:p>
-    <w:p>
-      <w:pPr>
-        <w:spacing w:line="360" w:lineRule="auto"/>
-        <w:jc w:val="both"/>
-        <w:rPr>
-          <w:rFonts w:cs="Times New Roman"/>
-        </w:rPr>
-      </w:pPr>
-      <w:r>
-        <w:rPr>
-          <w:rFonts w:cs="Times New Roman"/>
-        </w:rPr>
-        <w:tab/>
-        <w:t>Za izradu terminskog plana projekta, gantograma i izračun troškova proj</w:t>
-      </w:r>
-      <w:r>
-        <w:rPr>
-          <w:rFonts w:cs="Times New Roman"/>
-        </w:rPr>
-        <w:t xml:space="preserve">ekta korišten je MS Project 2013. Za izradu </w:t>
-      </w:r>
-      <w:r>
-        <w:rPr>
-          <w:rFonts w:cs="Times New Roman"/>
-        </w:rPr>
-        <w:t>dijagrama korišten je Visual Paradigm</w:t>
-      </w:r>
-      <w:r>
-        <w:rPr>
-          <w:rFonts w:cs="Times New Roman"/>
-        </w:rPr>
-        <w:t xml:space="preserve"> Comunity Edition 2013</w:t>
-      </w:r>
-      <w:r>
-        <w:rPr>
-          <w:rFonts w:cs="Times New Roman"/>
-        </w:rPr>
-        <w:t>. Aplikacija j</w:t>
-      </w:r>
-      <w:r>
-        <w:rPr>
-          <w:rFonts w:cs="Times New Roman"/>
-        </w:rPr>
-        <w:t>e razvijena u Visual Studiu 2015.</w:t>
-      </w:r>
-    </w:p>
-    <w:p>
-      <w:pPr>
-        <w:spacing w:after="0" w:line="360" w:lineRule="auto"/>
-        <w:jc w:val="both"/>
-        <w:rPr>
-          <w:rFonts w:cs="Times New Roman"/>
-        </w:rPr>
-      </w:pPr>
-    </w:p>
-    <w:p>
-      <w:pPr>
-        <w:pStyle w:val="Heading3"/>
-        <w:rPr>
-          <w:rFonts w:ascii="Times New Roman" w:hAnsi="Times New Roman" w:cs="Times New Roman"/>
-        </w:rPr>
-      </w:pPr>
-      <w:bookmarkStart w:id="17" w:name="_Toc386316331"/>
-      <w:bookmarkStart w:id="18" w:name="_Toc386406223"/>
-      <w:bookmarkStart w:id="19" w:name="_Toc396597164"/>
-      <w:r>
-        <w:rPr>
-          <w:rFonts w:ascii="Times New Roman" w:hAnsi="Times New Roman" w:cs="Times New Roman"/>
-        </w:rPr>
-        <w:t>3.2.1.</w:t>
-      </w:r>
-      <w:r>
-        <w:rPr>
-          <w:rFonts w:ascii="Times New Roman" w:hAnsi="Times New Roman" w:cs="Times New Roman"/>
-        </w:rPr>
-        <w:t xml:space="preserve"> Terminski plan</w:t>
-      </w:r>
-      <w:bookmarkEnd w:id="17"/>
-      <w:bookmarkEnd w:id="18"/>
-      <w:bookmarkEnd w:id="19"/>
-    </w:p>
-    <w:p>
-      <w:pPr>
-        <w:spacing w:after="0" w:line="360" w:lineRule="auto"/>
-        <w:jc w:val="both"/>
-        <w:rPr>
-          <w:rFonts w:cs="Times New Roman"/>
-        </w:rPr>
-      </w:pPr>
-    </w:p>
-    <w:p>
-      <w:pPr>
-        <w:spacing w:line="360" w:lineRule="auto"/>
-        <w:jc w:val="both"/>
-        <w:rPr>
-          <w:rFonts w:cs="Times New Roman"/>
-        </w:rPr>
-      </w:pPr>
-      <w:r>
-        <w:rPr>
-          <w:rFonts w:cs="Times New Roman"/>
-        </w:rPr>
-        <w:tab/>
-        <w:t xml:space="preserve">Projekt se izrađuje u dvije faze. Faze izrade su planiranje i realizacija, a svaka faza je podijeljena u više koraka. </w:t>
-      </w:r>
-    </w:p>
-    <w:p>
-      <w:pPr>
-        <w:spacing w:line="360" w:lineRule="auto"/>
-        <w:jc w:val="both"/>
-        <w:rPr>
-          <w:rFonts w:cs="Times New Roman"/>
-        </w:rPr>
-      </w:pPr>
-      <w:r>
-        <w:rPr>
-          <w:rFonts w:cs="Times New Roman"/>
-        </w:rPr>
-        <w:tab/>
-        <w:t xml:space="preserve">U prvoj fazi izrade projekta analiziraju se korisnički zahtjevi te </w:t>
-      </w:r>
-      <w:r>
-        <w:rPr>
-          <w:rFonts w:cs="Times New Roman"/>
-        </w:rPr>
-        <w:t xml:space="preserve">se </w:t>
-      </w:r>
-      <w:r>
-        <w:rPr>
-          <w:rFonts w:cs="Times New Roman"/>
-        </w:rPr>
-        <w:t xml:space="preserve">definiraju </w:t>
-      </w:r>
-      <w:r>
-        <w:rPr>
-          <w:rFonts w:cs="Times New Roman"/>
-        </w:rPr>
-        <w:t xml:space="preserve"> </w:t>
-      </w:r>
-      <w:r>
-        <w:rPr>
-          <w:rFonts w:cs="Times New Roman"/>
-        </w:rPr>
-        <w:t>koraci i rokovi izrade. Na temelju analize korisničkih zahtjeva definira se funkcionalnost buduće aplikacije t</w:t>
-      </w:r>
-      <w:r>
-        <w:rPr>
-          <w:rFonts w:cs="Times New Roman"/>
-        </w:rPr>
-        <w:t xml:space="preserve">e tehnologije i metode izrade. </w:t>
-      </w:r>
-      <w:r>
-        <w:rPr>
-          <w:rFonts w:cs="Times New Roman"/>
-        </w:rPr>
-        <w:t>Zatim se izrađuje projektni plan, definiraju ukupni troškovi izrade, kreira se ponuda naručitelju te određuje se plan rada. U ovoj fazi izrađuju se i opisuju dijagram klasa, dijagram slučajeva korištenja te dijagram slijeda i/ili aktivnosti.</w:t>
-      </w:r>
-    </w:p>
-    <w:p>
-      <w:pPr>
-        <w:spacing w:line="360" w:lineRule="auto"/>
-        <w:jc w:val="both"/>
-        <w:rPr>
-          <w:rFonts w:cs="Times New Roman"/>
-        </w:rPr>
-      </w:pPr>
-      <w:r>
-        <w:rPr>
-          <w:rFonts w:cs="Times New Roman"/>
-        </w:rPr>
-        <w:tab/>
-        <w:t>Druga faza izrade je faza u kojoj se oblikuje i izrađuje cijela aplikacija. Faza započinje izradom</w:t>
-      </w:r>
-      <w:r>
-        <w:rPr>
-          <w:rFonts w:cs="Times New Roman"/>
-        </w:rPr>
-        <w:t xml:space="preserve"> ERA modela a n</w:t>
-      </w:r>
-      <w:r>
-        <w:rPr>
-          <w:rFonts w:cs="Times New Roman"/>
-        </w:rPr>
-        <w:t>a temelju njih generira se fizička baza aplikacije. Potom slijedi izrada same aplikacije – izrada kostura aplikacije pa njenih programskih modula, korisničkog sučelja te načina pristupanja. Potom slijedi traženje grešaka i njihovo otklanjanje iz aplikacije. Na kraju se aplikacija priprema za distribuciju te se dorađuje dokumentacija, izrađuje se korisnička dokumentacija i sa time završava rad na projektu.</w:t>
-      </w:r>
-    </w:p>
-    <w:p>
-      <w:pPr>
-        <w:rPr>
-          <w:rFonts w:cs="Times New Roman"/>
-        </w:rPr>
-      </w:pPr>
-      <w:bookmarkStart w:id="20" w:name="_GoBack"/>
-      <w:bookmarkEnd w:id="20"/>
+        <w:rPr>
+          <w:rFonts w:cs="Times New Roman"/>
+        </w:rPr>
+      </w:pPr>
     </w:p>
     <w:sectPr>
       <w:pgSz w:w="12240" w:h="15840"/>
@@ -2825,7 +2449,7 @@
         <v:path o:extrusionok="f" gradientshapeok="t" o:connecttype="rect"/>
         <o:lock v:ext="edit" aspectratio="t"/>
       </v:shapetype>
-      <v:shape id="_x0000_i1081" type="#_x0000_t75" style="width:11.25pt;height:11.25pt" o:bullet="t">
+      <v:shape id="_x0000_i1038" type="#_x0000_t75" style="width:11.25pt;height:11.25pt" o:bullet="t">
         <v:imagedata r:id="rId1" o:title="msoCCA3"/>
       </v:shape>
     </w:pict>
@@ -3147,119 +2771,6 @@
     </w:lvl>
   </w:abstractNum>
   <w:abstractNum w:abstractNumId="3">
-    <w:nsid w:val="43282013"/>
-    <w:multiLevelType w:val="hybridMultilevel"/>
-    <w:tmpl w:val="79F8B460"/>
-    <w:lvl w:ilvl="0" w:tplc="04090001">
-      <w:start w:val="1"/>
-      <w:numFmt w:val="bullet"/>
-      <w:lvlText w:val=""/>
-      <w:lvlJc w:val="left"/>
-      <w:pPr>
-        <w:ind w:left="720" w:hanging="360"/>
-      </w:pPr>
-      <w:rPr>
-        <w:rFonts w:ascii="Symbol" w:hAnsi="Symbol" w:hint="default"/>
-      </w:rPr>
-    </w:lvl>
-    <w:lvl w:ilvl="1" w:tplc="04090003" w:tentative="1">
-      <w:start w:val="1"/>
-      <w:numFmt w:val="bullet"/>
-      <w:lvlText w:val="o"/>
-      <w:lvlJc w:val="left"/>
-      <w:pPr>
-        <w:ind w:left="1440" w:hanging="360"/>
-      </w:pPr>
-      <w:rPr>
-        <w:rFonts w:ascii="Courier New" w:hAnsi="Courier New" w:cs="Courier New" w:hint="default"/>
-      </w:rPr>
-    </w:lvl>
-    <w:lvl w:ilvl="2" w:tplc="04090005" w:tentative="1">
-      <w:start w:val="1"/>
-      <w:numFmt w:val="bullet"/>
-      <w:lvlText w:val=""/>
-      <w:lvlJc w:val="left"/>
-      <w:pPr>
-        <w:ind w:left="2160" w:hanging="360"/>
-      </w:pPr>
-      <w:rPr>
-        <w:rFonts w:ascii="Wingdings" w:hAnsi="Wingdings" w:hint="default"/>
-      </w:rPr>
-    </w:lvl>
-    <w:lvl w:ilvl="3" w:tplc="04090001" w:tentative="1">
-      <w:start w:val="1"/>
-      <w:numFmt w:val="bullet"/>
-      <w:lvlText w:val=""/>
-      <w:lvlJc w:val="left"/>
-      <w:pPr>
-        <w:ind w:left="2880" w:hanging="360"/>
-      </w:pPr>
-      <w:rPr>
-        <w:rFonts w:ascii="Symbol" w:hAnsi="Symbol" w:hint="default"/>
-      </w:rPr>
-    </w:lvl>
-    <w:lvl w:ilvl="4" w:tplc="04090003" w:tentative="1">
-      <w:start w:val="1"/>
-      <w:numFmt w:val="bullet"/>
-      <w:lvlText w:val="o"/>
-      <w:lvlJc w:val="left"/>
-      <w:pPr>
-        <w:ind w:left="3600" w:hanging="360"/>
-      </w:pPr>
-      <w:rPr>
-        <w:rFonts w:ascii="Courier New" w:hAnsi="Courier New" w:cs="Courier New" w:hint="default"/>
-      </w:rPr>
-    </w:lvl>
-    <w:lvl w:ilvl="5" w:tplc="04090005" w:tentative="1">
-      <w:start w:val="1"/>
-      <w:numFmt w:val="bullet"/>
-      <w:lvlText w:val=""/>
-      <w:lvlJc w:val="left"/>
-      <w:pPr>
-        <w:ind w:left="4320" w:hanging="360"/>
-      </w:pPr>
-      <w:rPr>
-        <w:rFonts w:ascii="Wingdings" w:hAnsi="Wingdings" w:hint="default"/>
-      </w:rPr>
-    </w:lvl>
-    <w:lvl w:ilvl="6" w:tplc="04090001" w:tentative="1">
-      <w:start w:val="1"/>
-      <w:numFmt w:val="bullet"/>
-      <w:lvlText w:val=""/>
-      <w:lvlJc w:val="left"/>
-      <w:pPr>
-        <w:ind w:left="5040" w:hanging="360"/>
-      </w:pPr>
-      <w:rPr>
-        <w:rFonts w:ascii="Symbol" w:hAnsi="Symbol" w:hint="default"/>
-      </w:rPr>
-    </w:lvl>
-    <w:lvl w:ilvl="7" w:tplc="04090003" w:tentative="1">
-      <w:start w:val="1"/>
-      <w:numFmt w:val="bullet"/>
-      <w:lvlText w:val="o"/>
-      <w:lvlJc w:val="left"/>
-      <w:pPr>
-        <w:ind w:left="5760" w:hanging="360"/>
-      </w:pPr>
-      <w:rPr>
-        <w:rFonts w:ascii="Courier New" w:hAnsi="Courier New" w:cs="Courier New" w:hint="default"/>
-      </w:rPr>
-    </w:lvl>
-    <w:lvl w:ilvl="8" w:tplc="04090005" w:tentative="1">
-      <w:start w:val="1"/>
-      <w:numFmt w:val="bullet"/>
-      <w:lvlText w:val=""/>
-      <w:lvlJc w:val="left"/>
-      <w:pPr>
-        <w:ind w:left="6480" w:hanging="360"/>
-      </w:pPr>
-      <w:rPr>
-        <w:rFonts w:ascii="Wingdings" w:hAnsi="Wingdings" w:hint="default"/>
-      </w:rPr>
-    </w:lvl>
-  </w:abstractNum>
-  <w:abstractNum w:abstractNumId="4">
     <w:nsid w:val="7AEC059B"/>
     <w:multiLevelType w:val="hybridMultilevel"/>
     <w:tmpl w:val="6654141E"/>
@@ -3352,13 +2863,10 @@
     <w:abstractNumId w:val="0"/>
   </w:num>
   <w:num w:numId="3">
-    <w:abstractNumId w:val="4"/>
+    <w:abstractNumId w:val="3"/>
   </w:num>
   <w:num w:numId="4">
     <w:abstractNumId w:val="1"/>
-  </w:num>
-  <w:num w:numId="5">
-    <w:abstractNumId w:val="3"/>
   </w:num>
 </w:numbering>
 </file>
@@ -4366,7 +3874,7 @@
 </file>
 
 <file path=customXml/itemProps1.xml><?xml version="1.0" encoding="utf-8"?>
-<ds:datastoreItem xmlns:ds="http://schemas.openxmlformats.org/officeDocument/2006/customXml" ds:itemID="{6FDA6DA1-A47A-4FDF-A893-14B498A51CFF}">
+<ds:datastoreItem xmlns:ds="http://schemas.openxmlformats.org/officeDocument/2006/customXml" ds:itemID="{7E8F1543-808D-483C-BBA6-F891FEA61F9A}">
   <ds:schemaRefs>
     <ds:schemaRef ds:uri="http://schemas.openxmlformats.org/officeDocument/2006/bibliography"/>
   </ds:schemaRefs>

</xml_diff>